<commit_message>
Work on Hibernate Relations Exercise
</commit_message>
<xml_diff>
--- a/Software Engineering/Java DB Fundamentals/Databases Advanced - Hibernate/05. Hibernate Relations/Exercise Assignment/05. DB-Advanced-Hibernate-Hibernate-Relations-Exercises.docx
+++ b/Software Engineering/Java DB Fundamentals/Databases Advanced - Hibernate/05. Hibernate Relations/Exercise Assignment/05. DB-Advanced-Hibernate-Hibernate-Relations-Exercises.docx
@@ -489,7 +489,7 @@
             <v:path o:extrusionok="f" gradientshapeok="t" o:connecttype="rect"/>
             <o:lock v:ext="edit" aspectratio="t"/>
           </v:shapetype>
-          <v:shape id="_x0000_i1025" type="#_x0000_t75" style="width:306.5pt;height:310pt">
+          <v:shape id="_x0000_i1025" type="#_x0000_t75" style="width:306.75pt;height:309.75pt">
             <v:imagedata r:id="rId9" o:title="javatapicture1"/>
           </v:shape>
         </w:pict>
@@ -2541,7 +2541,10 @@
         <w:rPr>
           <w:noProof/>
         </w:rPr>
-        <w:t xml:space="preserve"> (PK = Game + Bet)</w:t>
+        <w:t xml:space="preserve"> (PK = Game + Bet</w:t>
+      </w:r>
+      <w:r>
+        <w:t>)</w:t>
       </w:r>
     </w:p>
     <w:p>
@@ -2887,7 +2890,7 @@
           <w:lang w:val="bg-BG"/>
         </w:rPr>
         <w:pict>
-          <v:shape id="_x0000_i1026" type="#_x0000_t75" style="width:521pt;height:552pt">
+          <v:shape id="_x0000_i1026" type="#_x0000_t75" style="width:521.25pt;height:552pt">
             <v:imagedata r:id="rId10" o:title="schemadbjavarite"/>
           </v:shape>
         </w:pict>
@@ -2985,7 +2988,13 @@
         <w:t>billing detail</w:t>
       </w:r>
       <w:r>
-        <w:t xml:space="preserve"> have </w:t>
+        <w:t xml:space="preserve"> ha</w:t>
+      </w:r>
+      <w:r>
+        <w:t>s</w:t>
+      </w:r>
+      <w:r>
+        <w:t xml:space="preserve"> </w:t>
       </w:r>
       <w:r>
         <w:rPr>
@@ -2994,7 +3003,12 @@
         <w:t>number</w:t>
       </w:r>
       <w:r>
-        <w:t xml:space="preserve"> and </w:t>
+        <w:t xml:space="preserve"> a</w:t>
+      </w:r>
+      <w:bookmarkStart w:id="0" w:name="_GoBack"/>
+      <w:bookmarkEnd w:id="0"/>
+      <w:r>
+        <w:t xml:space="preserve">nd </w:t>
       </w:r>
       <w:r>
         <w:rPr>
@@ -3904,8 +3918,6 @@
       <w:r>
         <w:t xml:space="preserve"> using the </w:t>
       </w:r>
-      <w:bookmarkStart w:id="0" w:name="_GoBack"/>
-      <w:bookmarkEnd w:id="0"/>
       <w:r>
         <w:rPr>
           <w:b/>
@@ -7138,7 +7150,7 @@
         </mc:Choice>
         <mc:Fallback>
           <w:pict>
-            <v:line w14:anchorId="0E180F4F" id="Straight Connector 1" o:spid="_x0000_s1026" style="position:absolute;flip:y;z-index:251662336;visibility:visible;mso-wrap-style:square;mso-width-percent:0;mso-height-percent:0;mso-wrap-distance-left:9pt;mso-wrap-distance-top:0;mso-wrap-distance-right:9pt;mso-wrap-distance-bottom:0;mso-position-horizontal:absolute;mso-position-horizontal-relative:text;mso-position-vertical:absolute;mso-position-vertical-relative:text;mso-width-percent:0;mso-height-percent:0;mso-width-relative:margin;mso-height-relative:margin" from="-.35pt,11.2pt" to="520.45pt,11.2pt" o:gfxdata="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" strokecolor="#f37123" strokeweight="1pt">
+            <v:line w14:anchorId="626CB49C" id="Straight Connector 1" o:spid="_x0000_s1026" style="position:absolute;flip:y;z-index:251662336;visibility:visible;mso-wrap-style:square;mso-width-percent:0;mso-height-percent:0;mso-wrap-distance-left:9pt;mso-wrap-distance-top:0;mso-wrap-distance-right:9pt;mso-wrap-distance-bottom:0;mso-position-horizontal:absolute;mso-position-horizontal-relative:text;mso-position-vertical:absolute;mso-position-vertical-relative:text;mso-width-percent:0;mso-height-percent:0;mso-width-relative:margin;mso-height-relative:margin" from="-.35pt,11.2pt" to="520.45pt,11.2pt" o:gfxdata="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" strokecolor="#f37123" strokeweight="1pt">
               <v:stroke endcap="round"/>
             </v:line>
           </w:pict>
@@ -9752,7 +9764,6 @@
   <w:style w:type="character" w:default="1" w:styleId="DefaultParagraphFont">
     <w:name w:val="Default Paragraph Font"/>
     <w:uiPriority w:val="1"/>
-    <w:semiHidden/>
     <w:unhideWhenUsed/>
   </w:style>
   <w:style w:type="table" w:default="1" w:styleId="TableNormal">
@@ -10356,7 +10367,7 @@
 </file>
 
 <file path=customXml/itemProps1.xml><?xml version="1.0" encoding="utf-8"?>
-<ds:datastoreItem xmlns:ds="http://schemas.openxmlformats.org/officeDocument/2006/customXml" ds:itemID="{068D849F-7A44-440C-8B0F-DCBFB59631B3}">
+<ds:datastoreItem xmlns:ds="http://schemas.openxmlformats.org/officeDocument/2006/customXml" ds:itemID="{7DFBC994-BAF4-48C0-887A-727B47807BDB}">
   <ds:schemaRefs>
     <ds:schemaRef ds:uri="http://schemas.openxmlformats.org/officeDocument/2006/bibliography"/>
   </ds:schemaRefs>

</xml_diff>